<commit_message>
Update Relação de Requisitos.docx
</commit_message>
<xml_diff>
--- a/Projeto - UniClima/Relação de Requisitos.docx
+++ b/Projeto - UniClima/Relação de Requisitos.docx
@@ -51,6 +51,22 @@
           <w:bCs/>
         </w:rPr>
       </w:pPr>
+    </w:p>
+    <w:p>
+      <w:pPr>
+        <w:rPr>
+          <w:b/>
+          <w:bCs/>
+        </w:rPr>
+      </w:pPr>
+    </w:p>
+    <w:p>
+      <w:pPr>
+        <w:rPr>
+          <w:b/>
+          <w:bCs/>
+        </w:rPr>
+      </w:pPr>
       <w:r>
         <w:rPr>
           <w:b/>
@@ -166,6 +182,30 @@
           <w:bCs/>
         </w:rPr>
       </w:pPr>
+    </w:p>
+    <w:p>
+      <w:pPr>
+        <w:rPr>
+          <w:b/>
+          <w:bCs/>
+        </w:rPr>
+      </w:pPr>
+    </w:p>
+    <w:p>
+      <w:pPr>
+        <w:rPr>
+          <w:b/>
+          <w:bCs/>
+        </w:rPr>
+      </w:pPr>
+    </w:p>
+    <w:p>
+      <w:pPr>
+        <w:rPr>
+          <w:b/>
+          <w:bCs/>
+        </w:rPr>
+      </w:pPr>
       <w:r>
         <w:rPr>
           <w:b/>
@@ -202,7 +242,16 @@
         </w:rPr>
       </w:pPr>
       <w:r>
-        <w:t>A aplicação deve exibir os dados climáticos atuais de uma localização</w:t>
+        <w:t xml:space="preserve">A aplicação deve exibir os dados climáticos atuais de uma </w:t>
+      </w:r>
+      <w:r>
+        <w:t xml:space="preserve">determinada </w:t>
+      </w:r>
+      <w:r>
+        <w:t>localização</w:t>
+      </w:r>
+      <w:r>
+        <w:t xml:space="preserve"> (definida pelo usuário)</w:t>
       </w:r>
       <w:r>
         <w:t xml:space="preserve"> – </w:t>
@@ -238,16 +287,7 @@
         </w:numPr>
       </w:pPr>
       <w:r>
-        <w:t xml:space="preserve">Temperatura atual em </w:t>
-      </w:r>
-      <w:r>
-        <w:t>Celsius</w:t>
-      </w:r>
-      <w:r>
-        <w:t xml:space="preserve"> ou </w:t>
-      </w:r>
-      <w:r>
-        <w:t>Fahrenheit</w:t>
+        <w:t>Temperatura atual em Celsius ou Fahrenheit</w:t>
       </w:r>
       <w:r>
         <w:t xml:space="preserve"> – O usuário deve definir como quer</w:t>
@@ -325,13 +365,7 @@
         </w:numPr>
       </w:pPr>
       <w:r>
-        <w:t xml:space="preserve">Temperatura </w:t>
-      </w:r>
-      <w:r>
-        <w:t>máximo</w:t>
-      </w:r>
-      <w:r>
-        <w:t xml:space="preserve"> do momento</w:t>
+        <w:t>Temperatura máximo do momento</w:t>
       </w:r>
       <w:r>
         <w:t xml:space="preserve"> – P1 </w:t>
@@ -515,6 +549,22 @@
           <w:b/>
           <w:bCs/>
         </w:rPr>
+        <w:br w:type="page"/>
+      </w:r>
+    </w:p>
+    <w:p>
+      <w:pPr>
+        <w:rPr>
+          <w:b/>
+          <w:bCs/>
+        </w:rPr>
+      </w:pPr>
+      <w:r>
+        <w:rPr>
+          <w:b/>
+          <w:bCs/>
+        </w:rPr>
+        <w:lastRenderedPageBreak/>
         <w:t>Requisitos não funcionais</w:t>
       </w:r>
       <w:r>
@@ -1076,13 +1126,13 @@
       </w:rPr>
     </w:lvl>
   </w:abstractNum>
-  <w:num w:numId="1">
+  <w:num w:numId="1" w16cid:durableId="1938325492">
     <w:abstractNumId w:val="0"/>
   </w:num>
-  <w:num w:numId="2">
+  <w:num w:numId="2" w16cid:durableId="1818454400">
     <w:abstractNumId w:val="1"/>
   </w:num>
-  <w:num w:numId="3">
+  <w:num w:numId="3" w16cid:durableId="1913544214">
     <w:abstractNumId w:val="2"/>
   </w:num>
 </w:numbering>

</xml_diff>